<commit_message>
update guest and create view sell ticket
</commit_message>
<xml_diff>
--- a/public/LuanVan/Mau_bao_cao_LVTN_HTTT_PTTKHTTT.docx
+++ b/public/LuanVan/Mau_bao_cao_LVTN_HTTT_PTTKHTTT.docx
@@ -8456,6 +8456,32 @@
           <w:szCs w:val="26"/>
         </w:rPr>
         <w:t>Thêm, sửa, xóa thông tin vé mời.</w:t>
+      </w:r>
+    </w:p>
+    <w:p>
+      <w:pPr>
+        <w:pStyle w:val="ListParagraph"/>
+        <w:numPr>
+          <w:ilvl w:val="1"/>
+          <w:numId w:val="14"/>
+        </w:numPr>
+        <w:spacing w:before="120" w:line="288" w:lineRule="auto"/>
+        <w:jc w:val="both"/>
+        <w:outlineLvl w:val="2"/>
+        <w:rPr>
+          <w:rFonts w:ascii="Times New Roman" w:hAnsi="Times New Roman"/>
+          <w:b/>
+          <w:sz w:val="26"/>
+          <w:szCs w:val="26"/>
+        </w:rPr>
+      </w:pPr>
+      <w:r>
+        <w:rPr>
+          <w:rFonts w:ascii="Times New Roman" w:hAnsi="Times New Roman"/>
+          <w:sz w:val="26"/>
+          <w:szCs w:val="26"/>
+        </w:rPr>
+        <w:t>Tổ chức bán vé.</w:t>
       </w:r>
     </w:p>
     <w:p>
@@ -17560,11 +17586,19 @@
       <w:r>
         <w:rPr>
           <w:rFonts w:ascii="Times New Roman" w:hAnsi="Times New Roman"/>
+          <w:sz w:val="26"/>
+          <w:szCs w:val="26"/>
+        </w:rPr>
+        <w:t>trang</w:t>
+      </w:r>
+      <w:r>
+        <w:rPr>
+          <w:rFonts w:ascii="Times New Roman" w:hAnsi="Times New Roman"/>
           <w:i/>
           <w:sz w:val="26"/>
           <w:szCs w:val="26"/>
         </w:rPr>
-        <w:t>đường dẫn chi tiế</w:t>
+        <w:t xml:space="preserve"> chi tiế</w:t>
       </w:r>
       <w:r>
         <w:rPr>
@@ -18060,15 +18094,8 @@
     </w:p>
     <w:p>
       <w:pPr>
-        <w:pStyle w:val="NoSpacing"/>
-        <w:rPr>
-          <w:rFonts w:ascii="Times New Roman" w:hAnsi="Times New Roman"/>
-        </w:rPr>
-      </w:pPr>
-    </w:p>
-    <w:p>
-      <w:pPr>
         <w:spacing w:after="0" w:line="240" w:lineRule="auto"/>
+        <w:ind w:left="1080"/>
         <w:rPr>
           <w:rFonts w:ascii="Times New Roman" w:hAnsi="Times New Roman"/>
         </w:rPr>
@@ -18079,10 +18106,10 @@
           <w:noProof/>
         </w:rPr>
         <w:drawing>
-          <wp:inline distT="0" distB="0" distL="0" distR="0" wp14:anchorId="78C2E2D6" wp14:editId="67851D68">
-            <wp:extent cx="8543499" cy="4953245"/>
-            <wp:effectExtent l="0" t="0" r="0" b="0"/>
-            <wp:docPr id="2" name="Picture 2"/>
+          <wp:inline distT="0" distB="0" distL="0" distR="0">
+            <wp:extent cx="7995684" cy="4900799"/>
+            <wp:effectExtent l="0" t="0" r="5715" b="0"/>
+            <wp:docPr id="8" name="Picture 8"/>
             <wp:cNvGraphicFramePr>
               <a:graphicFrameLocks xmlns:a="http://schemas.openxmlformats.org/drawingml/2006/main" noChangeAspect="1"/>
             </wp:cNvGraphicFramePr>
@@ -18090,7 +18117,7 @@
               <a:graphicData uri="http://schemas.openxmlformats.org/drawingml/2006/picture">
                 <pic:pic xmlns:pic="http://schemas.openxmlformats.org/drawingml/2006/picture">
                   <pic:nvPicPr>
-                    <pic:cNvPr id="0" name="Picture 2"/>
+                    <pic:cNvPr id="0" name="Picture 5"/>
                     <pic:cNvPicPr>
                       <a:picLocks noChangeAspect="1" noChangeArrowheads="1"/>
                     </pic:cNvPicPr>
@@ -18111,7 +18138,7 @@
                   <pic:spPr bwMode="auto">
                     <a:xfrm>
                       <a:off x="0" y="0"/>
-                      <a:ext cx="8547421" cy="4955519"/>
+                      <a:ext cx="8015794" cy="4913125"/>
                     </a:xfrm>
                     <a:prstGeom prst="rect">
                       <a:avLst/>
@@ -18136,6 +18163,15 @@
           <w:rFonts w:ascii="Times New Roman" w:hAnsi="Times New Roman"/>
         </w:rPr>
       </w:pPr>
+    </w:p>
+    <w:p>
+      <w:pPr>
+        <w:spacing w:after="0" w:line="240" w:lineRule="auto"/>
+        <w:jc w:val="center"/>
+        <w:rPr>
+          <w:rFonts w:ascii="Times New Roman" w:hAnsi="Times New Roman"/>
+        </w:rPr>
+      </w:pPr>
       <w:r>
         <w:rPr>
           <w:rFonts w:ascii="Times New Roman" w:hAnsi="Times New Roman"/>
@@ -18199,11 +18235,12 @@
           <w:rFonts w:ascii="Times New Roman" w:hAnsi="Times New Roman"/>
           <w:noProof/>
         </w:rPr>
+        <w:lastRenderedPageBreak/>
         <w:drawing>
           <wp:inline distT="0" distB="0" distL="0" distR="0">
-            <wp:extent cx="8891905" cy="5104133"/>
-            <wp:effectExtent l="0" t="0" r="4445" b="1270"/>
-            <wp:docPr id="3" name="Picture 3"/>
+            <wp:extent cx="8891905" cy="5479333"/>
+            <wp:effectExtent l="0" t="0" r="4445" b="7620"/>
+            <wp:docPr id="9" name="Picture 9"/>
             <wp:cNvGraphicFramePr>
               <a:graphicFrameLocks xmlns:a="http://schemas.openxmlformats.org/drawingml/2006/main" noChangeAspect="1"/>
             </wp:cNvGraphicFramePr>
@@ -18211,7 +18248,7 @@
               <a:graphicData uri="http://schemas.openxmlformats.org/drawingml/2006/picture">
                 <pic:pic xmlns:pic="http://schemas.openxmlformats.org/drawingml/2006/picture">
                   <pic:nvPicPr>
-                    <pic:cNvPr id="0" name="Picture 3"/>
+                    <pic:cNvPr id="0" name="Picture 6"/>
                     <pic:cNvPicPr>
                       <a:picLocks noChangeAspect="1" noChangeArrowheads="1"/>
                     </pic:cNvPicPr>
@@ -18232,7 +18269,7 @@
                   <pic:spPr bwMode="auto">
                     <a:xfrm>
                       <a:off x="0" y="0"/>
-                      <a:ext cx="8891905" cy="5104133"/>
+                      <a:ext cx="8891905" cy="5479333"/>
                     </a:xfrm>
                     <a:prstGeom prst="rect">
                       <a:avLst/>
@@ -18248,6 +18285,8 @@
           </wp:inline>
         </w:drawing>
       </w:r>
+      <w:bookmarkStart w:id="35" w:name="_GoBack"/>
+      <w:bookmarkEnd w:id="35"/>
     </w:p>
     <w:p>
       <w:pPr>
@@ -18280,7 +18319,7 @@
           <w:rFonts w:cs="Times New Roman"/>
         </w:rPr>
       </w:pPr>
-      <w:bookmarkStart w:id="35" w:name="_Toc526695321"/>
+      <w:bookmarkStart w:id="36" w:name="_Toc526695321"/>
       <w:r>
         <w:rPr>
           <w:rFonts w:cs="Times New Roman"/>
@@ -18288,7 +18327,7 @@
         <w:lastRenderedPageBreak/>
         <w:t>Lưu đồ dòng dữ liệu DFD</w:t>
       </w:r>
-      <w:bookmarkEnd w:id="35"/>
+      <w:bookmarkEnd w:id="36"/>
     </w:p>
     <w:p>
       <w:pPr>
@@ -18542,7 +18581,7 @@
           <w:rFonts w:cs="Times New Roman"/>
         </w:rPr>
       </w:pPr>
-      <w:bookmarkStart w:id="36" w:name="_Toc526695322"/>
+      <w:bookmarkStart w:id="37" w:name="_Toc526695322"/>
       <w:r>
         <w:rPr>
           <w:rFonts w:cs="Times New Roman"/>
@@ -18550,7 +18589,7 @@
         <w:lastRenderedPageBreak/>
         <w:t>Sơ đồ chức năng</w:t>
       </w:r>
-      <w:bookmarkEnd w:id="36"/>
+      <w:bookmarkEnd w:id="37"/>
     </w:p>
     <w:p>
       <w:pPr>
@@ -19044,15 +19083,7 @@
                                     <w:sz w:val="26"/>
                                     <w:szCs w:val="26"/>
                                   </w:rPr>
-                                  <w:t>Quả</w:t>
-                                </w:r>
-                                <w:r>
-                                  <w:rPr>
-                                    <w:rFonts w:ascii="Times New Roman" w:hAnsi="Times New Roman"/>
-                                    <w:sz w:val="26"/>
-                                    <w:szCs w:val="26"/>
-                                  </w:rPr>
-                                  <w:t>n lý sự kiện</w:t>
+                                  <w:t>Quản lý sự kiện</w:t>
                                 </w:r>
                               </w:p>
                             </w:txbxContent>
@@ -20511,15 +20542,7 @@
                                         <w:sz w:val="20"/>
                                         <w:szCs w:val="20"/>
                                       </w:rPr>
-                                      <w:t xml:space="preserve">a thông tin </w:t>
-                                    </w:r>
-                                    <w:r>
-                                      <w:rPr>
-                                        <w:rFonts w:ascii="Times New Roman" w:hAnsi="Times New Roman"/>
-                                        <w:sz w:val="20"/>
-                                        <w:szCs w:val="20"/>
-                                      </w:rPr>
-                                      <w:t>cộng tác viên</w:t>
+                                      <w:t>a thông tin cộng tác viên</w:t>
                                     </w:r>
                                   </w:p>
                                 </w:txbxContent>
@@ -20842,15 +20865,7 @@
                                         <w:sz w:val="20"/>
                                         <w:szCs w:val="20"/>
                                       </w:rPr>
-                                      <w:t>Xóa</w:t>
-                                    </w:r>
-                                    <w:r>
-                                      <w:rPr>
-                                        <w:rFonts w:ascii="Times New Roman" w:hAnsi="Times New Roman"/>
-                                        <w:sz w:val="20"/>
-                                        <w:szCs w:val="20"/>
-                                      </w:rPr>
-                                      <w:t xml:space="preserve"> cộng tác viên</w:t>
+                                      <w:t>Xóa cộng tác viên</w:t>
                                     </w:r>
                                   </w:p>
                                 </w:txbxContent>
@@ -21083,15 +21098,7 @@
                                       <w:sz w:val="26"/>
                                       <w:szCs w:val="26"/>
                                     </w:rPr>
-                                    <w:t>Quả</w:t>
-                                  </w:r>
-                                  <w:r>
-                                    <w:rPr>
-                                      <w:rFonts w:ascii="Times New Roman" w:hAnsi="Times New Roman"/>
-                                      <w:sz w:val="26"/>
-                                      <w:szCs w:val="26"/>
-                                    </w:rPr>
-                                    <w:t>n lý vé mời</w:t>
+                                    <w:t>Quản lý vé mời</w:t>
                                   </w:r>
                                 </w:p>
                               </w:txbxContent>
@@ -22582,15 +22589,7 @@
                                           <w:sz w:val="20"/>
                                           <w:szCs w:val="20"/>
                                         </w:rPr>
-                                        <w:t xml:space="preserve">a thông </w:t>
-                                      </w:r>
-                                      <w:r>
-                                        <w:rPr>
-                                          <w:rFonts w:ascii="Times New Roman" w:hAnsi="Times New Roman"/>
-                                          <w:sz w:val="20"/>
-                                          <w:szCs w:val="20"/>
-                                        </w:rPr>
-                                        <w:t>tin vé mời</w:t>
+                                        <w:t>a thông tin vé mời</w:t>
                                       </w:r>
                                     </w:p>
                                   </w:txbxContent>
@@ -22929,15 +22928,7 @@
                                           <w:sz w:val="20"/>
                                           <w:szCs w:val="20"/>
                                         </w:rPr>
-                                        <w:t xml:space="preserve">Xóa </w:t>
-                                      </w:r>
-                                      <w:r>
-                                        <w:rPr>
-                                          <w:rFonts w:ascii="Times New Roman" w:hAnsi="Times New Roman"/>
-                                          <w:sz w:val="20"/>
-                                          <w:szCs w:val="20"/>
-                                        </w:rPr>
-                                        <w:t>vé mời</w:t>
+                                        <w:t>Xóa vé mời</w:t>
                                       </w:r>
                                     </w:p>
                                   </w:txbxContent>
@@ -23179,31 +23170,7 @@
                                       <w:sz w:val="20"/>
                                       <w:szCs w:val="20"/>
                                     </w:rPr>
-                                    <w:t>n lý t</w:t>
-                                  </w:r>
-                                  <w:r>
-                                    <w:rPr>
-                                      <w:rFonts w:ascii="Times New Roman" w:hAnsi="Times New Roman"/>
-                                      <w:sz w:val="20"/>
-                                      <w:szCs w:val="20"/>
-                                    </w:rPr>
-                                    <w:t xml:space="preserve">hông tin </w:t>
-                                  </w:r>
-                                  <w:r>
-                                    <w:rPr>
-                                      <w:rFonts w:ascii="Times New Roman" w:hAnsi="Times New Roman"/>
-                                      <w:sz w:val="20"/>
-                                      <w:szCs w:val="20"/>
-                                    </w:rPr>
-                                    <w:t>vé</w:t>
-                                  </w:r>
-                                  <w:r>
-                                    <w:rPr>
-                                      <w:rFonts w:ascii="Times New Roman" w:hAnsi="Times New Roman"/>
-                                      <w:sz w:val="20"/>
-                                      <w:szCs w:val="20"/>
-                                    </w:rPr>
-                                    <w:t xml:space="preserve"> mời</w:t>
+                                    <w:t>n lý thông tin vé mời</w:t>
                                   </w:r>
                                 </w:p>
                               </w:txbxContent>
@@ -26604,10 +26571,8 @@
           <w:rFonts w:cs="Times New Roman"/>
         </w:rPr>
       </w:pPr>
-      <w:bookmarkStart w:id="37" w:name="_Toc310946213"/>
-      <w:bookmarkStart w:id="38" w:name="_Toc526695323"/>
-      <w:bookmarkStart w:id="39" w:name="_GoBack"/>
-      <w:bookmarkEnd w:id="39"/>
+      <w:bookmarkStart w:id="38" w:name="_Toc310946213"/>
+      <w:bookmarkStart w:id="39" w:name="_Toc526695323"/>
       <w:r>
         <w:rPr>
           <w:rFonts w:cs="Times New Roman"/>
@@ -26615,8 +26580,8 @@
         <w:lastRenderedPageBreak/>
         <w:t>Giải thuật</w:t>
       </w:r>
-      <w:bookmarkEnd w:id="37"/>
       <w:bookmarkEnd w:id="38"/>
+      <w:bookmarkEnd w:id="39"/>
     </w:p>
     <w:p>
       <w:pPr>
@@ -27530,6 +27495,7 @@
         <w:docPartUnique/>
       </w:docPartObj>
     </w:sdtPr>
+    <w:sdtEndPr/>
     <w:sdtContent>
       <w:p>
         <w:pPr>
@@ -27558,6 +27524,7 @@
         <w:docPartUnique/>
       </w:docPartObj>
     </w:sdtPr>
+    <w:sdtEndPr/>
     <w:sdtContent>
       <w:p>
         <w:pPr>
@@ -27577,7 +27544,7 @@
           <w:rPr>
             <w:noProof/>
           </w:rPr>
-          <w:t>4</w:t>
+          <w:t>20</w:t>
         </w:r>
         <w:r>
           <w:rPr>
@@ -27648,7 +27615,7 @@
         <v:path o:extrusionok="f" gradientshapeok="t" o:connecttype="rect"/>
         <o:lock v:ext="edit" aspectratio="t"/>
       </v:shapetype>
-      <v:shape id="_x0000_i1089" type="#_x0000_t75" style="width:10.9pt;height:10.9pt" o:bullet="t">
+      <v:shape id="_x0000_i1031" type="#_x0000_t75" style="width:10.65pt;height:10.65pt" o:bullet="t">
         <v:imagedata r:id="rId1" o:title="mso742F"/>
       </v:shape>
     </w:pict>
@@ -30712,7 +30679,7 @@
 </file>
 
 <file path=customXml/itemProps1.xml><?xml version="1.0" encoding="utf-8"?>
-<ds:datastoreItem xmlns:ds="http://schemas.openxmlformats.org/officeDocument/2006/customXml" ds:itemID="{6CE5C385-C5FA-43AD-8BDF-F406C5FECF48}">
+<ds:datastoreItem xmlns:ds="http://schemas.openxmlformats.org/officeDocument/2006/customXml" ds:itemID="{659E86F7-E00B-4BEF-A4D8-48AA46FB9AEF}">
   <ds:schemaRefs>
     <ds:schemaRef ds:uri="http://schemas.openxmlformats.org/officeDocument/2006/bibliography"/>
   </ds:schemaRefs>

</xml_diff>